<commit_message>
comparison with ShiftMap and Offset Statistics done
on Facade and natural dataset
</commit_message>
<xml_diff>
--- a/Review/Revision.docx
+++ b/Review/Revision.docx
@@ -8,12 +8,14 @@
           <w:i/>
         </w:rPr>
       </w:pPr>
+      <w:proofErr w:type="gramStart"/>
       <w:r>
         <w:rPr>
           <w:i/>
         </w:rPr>
         <w:t>Use of "translational building blocks" in the title and rest of the paper.</w:t>
       </w:r>
+      <w:proofErr w:type="gramEnd"/>
     </w:p>
     <w:p>
       <w:pPr>
@@ -41,6 +43,7 @@
           <w:szCs w:val="20"/>
         </w:rPr>
       </w:pPr>
+      <w:proofErr w:type="gramStart"/>
       <w:r>
         <w:rPr>
           <w:rFonts w:ascii="Arial" w:hAnsi="Arial" w:cs="Arial"/>
@@ -50,6 +53,7 @@
         </w:rPr>
         <w:t>Inclusion of failure examples with detailed analysis of failure modes.</w:t>
       </w:r>
+      <w:proofErr w:type="gramEnd"/>
     </w:p>
     <w:p>
       <w:pPr>
@@ -75,11 +79,19 @@
           <w:i/>
         </w:rPr>
       </w:pPr>
-      <w:r>
-        <w:rPr>
-          <w:i/>
-        </w:rPr>
-        <w:t>Demonstration of technique on more non-facade examples, unless the claimed contribution is scaled down to facade-like images. If more non-façade examples were to be use, be explicit about the types that work.</w:t>
+      <w:proofErr w:type="gramStart"/>
+      <w:r>
+        <w:rPr>
+          <w:i/>
+        </w:rPr>
+        <w:t>Demonstration of technique on more non-facade examples, unless the claimed contribution is scaled down to facade-like images.</w:t>
+      </w:r>
+      <w:proofErr w:type="gramEnd"/>
+      <w:r>
+        <w:rPr>
+          <w:i/>
+        </w:rPr>
+        <w:t xml:space="preserve"> If more non-façade examples were to be use, be explicit about the types that work.</w:t>
       </w:r>
     </w:p>
     <w:p>
@@ -119,32 +131,84 @@
           <w:szCs w:val="20"/>
         </w:rPr>
       </w:pPr>
-      <w:r>
-        <w:rPr>
-          <w:rFonts w:ascii="Arial" w:hAnsi="Arial" w:cs="Arial"/>
-          <w:i/>
-          <w:sz w:val="20"/>
-          <w:szCs w:val="20"/>
-        </w:rPr>
-        <w:t>Comparison with representative images from Kwatr</w:t>
-      </w:r>
-      <w:r>
-        <w:rPr>
-          <w:rFonts w:ascii="Arial" w:hAnsi="Arial" w:cs="Arial"/>
-          <w:i/>
-          <w:sz w:val="20"/>
-          <w:szCs w:val="20"/>
-        </w:rPr>
-        <w:t xml:space="preserve">a 2005, Simakov 2008, </w:t>
-      </w:r>
-      <w:r>
-        <w:rPr>
-          <w:rFonts w:ascii="Arial" w:hAnsi="Arial" w:cs="Arial"/>
-          <w:i/>
-          <w:sz w:val="20"/>
-          <w:szCs w:val="20"/>
-        </w:rPr>
-        <w:t>Pritch et al 2009, and especially He and Su</w:t>
+      <w:proofErr w:type="gramStart"/>
+      <w:r>
+        <w:rPr>
+          <w:rFonts w:ascii="Arial" w:hAnsi="Arial" w:cs="Arial"/>
+          <w:i/>
+          <w:sz w:val="20"/>
+          <w:szCs w:val="20"/>
+        </w:rPr>
+        <w:t xml:space="preserve">Comparison with representative images from </w:t>
+      </w:r>
+      <w:proofErr w:type="spellStart"/>
+      <w:r>
+        <w:rPr>
+          <w:rFonts w:ascii="Arial" w:hAnsi="Arial" w:cs="Arial"/>
+          <w:i/>
+          <w:sz w:val="20"/>
+          <w:szCs w:val="20"/>
+        </w:rPr>
+        <w:t>Kwatr</w:t>
+      </w:r>
+      <w:r>
+        <w:rPr>
+          <w:rFonts w:ascii="Arial" w:hAnsi="Arial" w:cs="Arial"/>
+          <w:i/>
+          <w:sz w:val="20"/>
+          <w:szCs w:val="20"/>
+        </w:rPr>
+        <w:t>a</w:t>
+      </w:r>
+      <w:proofErr w:type="spellEnd"/>
+      <w:r>
+        <w:rPr>
+          <w:rFonts w:ascii="Arial" w:hAnsi="Arial" w:cs="Arial"/>
+          <w:i/>
+          <w:sz w:val="20"/>
+          <w:szCs w:val="20"/>
+        </w:rPr>
+        <w:t xml:space="preserve"> 2005, </w:t>
+      </w:r>
+      <w:proofErr w:type="spellStart"/>
+      <w:r>
+        <w:rPr>
+          <w:rFonts w:ascii="Arial" w:hAnsi="Arial" w:cs="Arial"/>
+          <w:i/>
+          <w:sz w:val="20"/>
+          <w:szCs w:val="20"/>
+        </w:rPr>
+        <w:t>Simakov</w:t>
+      </w:r>
+      <w:proofErr w:type="spellEnd"/>
+      <w:r>
+        <w:rPr>
+          <w:rFonts w:ascii="Arial" w:hAnsi="Arial" w:cs="Arial"/>
+          <w:i/>
+          <w:sz w:val="20"/>
+          <w:szCs w:val="20"/>
+        </w:rPr>
+        <w:t xml:space="preserve"> 2008, </w:t>
+      </w:r>
+      <w:proofErr w:type="spellStart"/>
+      <w:r>
+        <w:rPr>
+          <w:rFonts w:ascii="Arial" w:hAnsi="Arial" w:cs="Arial"/>
+          <w:i/>
+          <w:sz w:val="20"/>
+          <w:szCs w:val="20"/>
+        </w:rPr>
+        <w:t>Pritch</w:t>
+      </w:r>
+      <w:proofErr w:type="spellEnd"/>
+      <w:r>
+        <w:rPr>
+          <w:rFonts w:ascii="Arial" w:hAnsi="Arial" w:cs="Arial"/>
+          <w:i/>
+          <w:sz w:val="20"/>
+          <w:szCs w:val="20"/>
+        </w:rPr>
+        <w:t xml:space="preserve"> et al 2009, and especially He and Su</w:t>
       </w:r>
       <w:r>
         <w:rPr>
@@ -162,7 +226,17 @@
           <w:sz w:val="20"/>
           <w:szCs w:val="20"/>
         </w:rPr>
-        <w:t>based on translational assumption). It is ok if they are failure examples</w:t>
+        <w:t>based on translational assumption).</w:t>
+      </w:r>
+      <w:proofErr w:type="gramEnd"/>
+      <w:r>
+        <w:rPr>
+          <w:rFonts w:ascii="Arial" w:hAnsi="Arial" w:cs="Arial"/>
+          <w:i/>
+          <w:sz w:val="20"/>
+          <w:szCs w:val="20"/>
+        </w:rPr>
+        <w:t xml:space="preserve"> It is ok if they are failure examples</w:t>
       </w:r>
     </w:p>
     <w:p>
@@ -189,6 +263,7 @@
       <w:r>
         <w:t xml:space="preserve">Produce images from </w:t>
       </w:r>
+      <w:proofErr w:type="spellStart"/>
       <w:r>
         <w:rPr>
           <w:rFonts w:ascii="Arial" w:hAnsi="Arial" w:cs="Arial"/>
@@ -197,6 +272,7 @@
         </w:rPr>
         <w:t>Kwatra</w:t>
       </w:r>
+      <w:proofErr w:type="spellEnd"/>
       <w:r>
         <w:rPr>
           <w:rFonts w:ascii="Arial" w:hAnsi="Arial" w:cs="Arial"/>
@@ -223,13 +299,23 @@
       <w:r>
         <w:t xml:space="preserve">Produce images from </w:t>
       </w:r>
-      <w:r>
-        <w:rPr>
-          <w:rFonts w:ascii="Arial" w:hAnsi="Arial" w:cs="Arial"/>
-          <w:sz w:val="20"/>
-          <w:szCs w:val="20"/>
-        </w:rPr>
-        <w:t xml:space="preserve">Simakov </w:t>
+      <w:proofErr w:type="spellStart"/>
+      <w:r>
+        <w:rPr>
+          <w:rFonts w:ascii="Arial" w:hAnsi="Arial" w:cs="Arial"/>
+          <w:sz w:val="20"/>
+          <w:szCs w:val="20"/>
+        </w:rPr>
+        <w:t>Simakov</w:t>
+      </w:r>
+      <w:proofErr w:type="spellEnd"/>
+      <w:r>
+        <w:rPr>
+          <w:rFonts w:ascii="Arial" w:hAnsi="Arial" w:cs="Arial"/>
+          <w:sz w:val="20"/>
+          <w:szCs w:val="20"/>
+        </w:rPr>
+        <w:t xml:space="preserve"> </w:t>
       </w:r>
       <w:r>
         <w:rPr>
@@ -257,13 +343,23 @@
       <w:r>
         <w:t xml:space="preserve">Produce images from </w:t>
       </w:r>
-      <w:r>
-        <w:rPr>
-          <w:rFonts w:ascii="Arial" w:hAnsi="Arial" w:cs="Arial"/>
-          <w:sz w:val="20"/>
-          <w:szCs w:val="20"/>
-        </w:rPr>
-        <w:t xml:space="preserve">Pritch </w:t>
+      <w:proofErr w:type="spellStart"/>
+      <w:r>
+        <w:rPr>
+          <w:rFonts w:ascii="Arial" w:hAnsi="Arial" w:cs="Arial"/>
+          <w:sz w:val="20"/>
+          <w:szCs w:val="20"/>
+        </w:rPr>
+        <w:t>Pritch</w:t>
+      </w:r>
+      <w:proofErr w:type="spellEnd"/>
+      <w:r>
+        <w:rPr>
+          <w:rFonts w:ascii="Arial" w:hAnsi="Arial" w:cs="Arial"/>
+          <w:sz w:val="20"/>
+          <w:szCs w:val="20"/>
+        </w:rPr>
+        <w:t xml:space="preserve"> </w:t>
       </w:r>
       <w:r>
         <w:rPr>
@@ -291,6 +387,8 @@
       <w:r>
         <w:t xml:space="preserve">Produce images from </w:t>
       </w:r>
+      <w:proofErr w:type="spellStart"/>
+      <w:proofErr w:type="gramStart"/>
       <w:r>
         <w:rPr>
           <w:rFonts w:ascii="Arial" w:hAnsi="Arial" w:cs="Arial"/>
@@ -299,6 +397,8 @@
         </w:rPr>
         <w:t>He</w:t>
       </w:r>
+      <w:proofErr w:type="spellEnd"/>
+      <w:proofErr w:type="gramEnd"/>
       <w:r>
         <w:rPr>
           <w:rFonts w:ascii="Arial" w:hAnsi="Arial" w:cs="Arial"/>
@@ -342,13 +442,7 @@
         <w:t xml:space="preserve">. </w:t>
       </w:r>
       <w:r>
-        <w:t>(</w:t>
-      </w:r>
-      <w:r>
-        <w:t>2014/11/02</w:t>
-      </w:r>
-      <w:r>
-        <w:t>)</w:t>
+        <w:t>(2014/11/02)</w:t>
       </w:r>
       <w:r>
         <w:t>. Many of such examples. Our method is able to adjust the g</w:t>
@@ -411,23 +505,19 @@
           <w:numId w:val="1"/>
         </w:numPr>
       </w:pPr>
-      <w:r>
-        <w:t>First use MW sampling</w:t>
-      </w:r>
-    </w:p>
-    <w:p>
-      <w:pPr>
-        <w:pStyle w:val="ListParagraph"/>
-        <w:numPr>
-          <w:ilvl w:val="0"/>
-          <w:numId w:val="1"/>
-        </w:numPr>
-      </w:pPr>
-      <w:r>
-        <w:t>Then use NonMW sampling</w:t>
-      </w:r>
       <w:bookmarkStart w:id="0" w:name="_GoBack"/>
       <w:bookmarkEnd w:id="0"/>
+      <w:r>
+        <w:t xml:space="preserve">Then use </w:t>
+      </w:r>
+      <w:proofErr w:type="spellStart"/>
+      <w:r>
+        <w:t>NonMW</w:t>
+      </w:r>
+      <w:proofErr w:type="spellEnd"/>
+      <w:r>
+        <w:t xml:space="preserve"> sampling</w:t>
+      </w:r>
     </w:p>
     <w:p>
       <w:pPr>

</xml_diff>

<commit_message>
comparison with BDS and TO
on their representative images
</commit_message>
<xml_diff>
--- a/Review/Revision.docx
+++ b/Review/Revision.docx
@@ -62,14 +62,32 @@
           <w:ilvl w:val="0"/>
           <w:numId w:val="1"/>
         </w:numPr>
-      </w:pPr>
-      <w:r>
-        <w:t>(2014/11/02)</w:t>
-      </w:r>
-      <w:r>
+        <w:rPr>
+          <w:color w:val="FF0000"/>
+        </w:rPr>
+      </w:pPr>
+      <w:r>
+        <w:rPr>
+          <w:color w:val="FF0000"/>
+        </w:rPr>
+        <w:t>(2014/11/03</w:t>
+      </w:r>
+      <w:r>
+        <w:rPr>
+          <w:color w:val="FF0000"/>
+        </w:rPr>
+        <w:t>)</w:t>
+      </w:r>
+      <w:r>
+        <w:rPr>
+          <w:color w:val="FF0000"/>
+        </w:rPr>
         <w:t xml:space="preserve"> </w:t>
       </w:r>
       <w:r>
+        <w:rPr>
+          <w:color w:val="FF0000"/>
+        </w:rPr>
         <w:t>Show failure cases due to inaccurate offset statistics and inaccurate label</w:t>
       </w:r>
     </w:p>
@@ -259,14 +277,23 @@
           <w:ilvl w:val="0"/>
           <w:numId w:val="1"/>
         </w:numPr>
-      </w:pPr>
-      <w:r>
+        <w:rPr>
+          <w:color w:val="92D050"/>
+        </w:rPr>
+      </w:pPr>
+      <w:bookmarkStart w:id="0" w:name="_GoBack"/>
+      <w:bookmarkEnd w:id="0"/>
+      <w:r>
+        <w:rPr>
+          <w:color w:val="92D050"/>
+        </w:rPr>
         <w:t xml:space="preserve">Produce images from </w:t>
       </w:r>
       <w:proofErr w:type="spellStart"/>
       <w:r>
         <w:rPr>
           <w:rFonts w:ascii="Arial" w:hAnsi="Arial" w:cs="Arial"/>
+          <w:color w:val="92D050"/>
           <w:sz w:val="20"/>
           <w:szCs w:val="20"/>
         </w:rPr>
@@ -276,15 +303,22 @@
       <w:r>
         <w:rPr>
           <w:rFonts w:ascii="Arial" w:hAnsi="Arial" w:cs="Arial"/>
+          <w:color w:val="92D050"/>
           <w:sz w:val="20"/>
           <w:szCs w:val="20"/>
         </w:rPr>
         <w:t xml:space="preserve"> 2005</w:t>
       </w:r>
       <w:r>
+        <w:rPr>
+          <w:color w:val="92D050"/>
+        </w:rPr>
         <w:t xml:space="preserve">. </w:t>
       </w:r>
       <w:r>
+        <w:rPr>
+          <w:color w:val="92D050"/>
+        </w:rPr>
         <w:t>(2014/11/02)</w:t>
       </w:r>
     </w:p>
@@ -295,14 +329,21 @@
           <w:ilvl w:val="0"/>
           <w:numId w:val="1"/>
         </w:numPr>
-      </w:pPr>
-      <w:r>
+        <w:rPr>
+          <w:color w:val="92D050"/>
+        </w:rPr>
+      </w:pPr>
+      <w:r>
+        <w:rPr>
+          <w:color w:val="92D050"/>
+        </w:rPr>
         <w:t xml:space="preserve">Produce images from </w:t>
       </w:r>
       <w:proofErr w:type="spellStart"/>
       <w:r>
         <w:rPr>
           <w:rFonts w:ascii="Arial" w:hAnsi="Arial" w:cs="Arial"/>
+          <w:color w:val="92D050"/>
           <w:sz w:val="20"/>
           <w:szCs w:val="20"/>
         </w:rPr>
@@ -312,6 +353,7 @@
       <w:r>
         <w:rPr>
           <w:rFonts w:ascii="Arial" w:hAnsi="Arial" w:cs="Arial"/>
+          <w:color w:val="92D050"/>
           <w:sz w:val="20"/>
           <w:szCs w:val="20"/>
         </w:rPr>
@@ -320,15 +362,22 @@
       <w:r>
         <w:rPr>
           <w:rFonts w:ascii="Arial" w:hAnsi="Arial" w:cs="Arial"/>
+          <w:color w:val="92D050"/>
           <w:sz w:val="20"/>
           <w:szCs w:val="20"/>
         </w:rPr>
         <w:t>2008</w:t>
       </w:r>
       <w:r>
+        <w:rPr>
+          <w:color w:val="92D050"/>
+        </w:rPr>
         <w:t xml:space="preserve">. </w:t>
       </w:r>
       <w:r>
+        <w:rPr>
+          <w:color w:val="92D050"/>
+        </w:rPr>
         <w:t>(2014/11/02)</w:t>
       </w:r>
     </w:p>
@@ -339,14 +388,21 @@
           <w:ilvl w:val="0"/>
           <w:numId w:val="1"/>
         </w:numPr>
-      </w:pPr>
-      <w:r>
+        <w:rPr>
+          <w:color w:val="9BBB59" w:themeColor="accent3"/>
+        </w:rPr>
+      </w:pPr>
+      <w:r>
+        <w:rPr>
+          <w:color w:val="9BBB59" w:themeColor="accent3"/>
+        </w:rPr>
         <w:t xml:space="preserve">Produce images from </w:t>
       </w:r>
       <w:proofErr w:type="spellStart"/>
       <w:r>
         <w:rPr>
           <w:rFonts w:ascii="Arial" w:hAnsi="Arial" w:cs="Arial"/>
+          <w:color w:val="9BBB59" w:themeColor="accent3"/>
           <w:sz w:val="20"/>
           <w:szCs w:val="20"/>
         </w:rPr>
@@ -356,6 +412,7 @@
       <w:r>
         <w:rPr>
           <w:rFonts w:ascii="Arial" w:hAnsi="Arial" w:cs="Arial"/>
+          <w:color w:val="9BBB59" w:themeColor="accent3"/>
           <w:sz w:val="20"/>
           <w:szCs w:val="20"/>
         </w:rPr>
@@ -364,15 +421,22 @@
       <w:r>
         <w:rPr>
           <w:rFonts w:ascii="Arial" w:hAnsi="Arial" w:cs="Arial"/>
+          <w:color w:val="9BBB59" w:themeColor="accent3"/>
           <w:sz w:val="20"/>
           <w:szCs w:val="20"/>
         </w:rPr>
         <w:t>2009</w:t>
       </w:r>
       <w:r>
+        <w:rPr>
+          <w:color w:val="9BBB59" w:themeColor="accent3"/>
+        </w:rPr>
         <w:t xml:space="preserve">. </w:t>
       </w:r>
       <w:r>
+        <w:rPr>
+          <w:color w:val="9BBB59" w:themeColor="accent3"/>
+        </w:rPr>
         <w:t>(2014/11/02)</w:t>
       </w:r>
     </w:p>
@@ -383,8 +447,14 @@
           <w:ilvl w:val="0"/>
           <w:numId w:val="1"/>
         </w:numPr>
-      </w:pPr>
-      <w:r>
+        <w:rPr>
+          <w:color w:val="9BBB59" w:themeColor="accent3"/>
+        </w:rPr>
+      </w:pPr>
+      <w:r>
+        <w:rPr>
+          <w:color w:val="9BBB59" w:themeColor="accent3"/>
+        </w:rPr>
         <w:t xml:space="preserve">Produce images from </w:t>
       </w:r>
       <w:proofErr w:type="spellStart"/>
@@ -392,6 +462,7 @@
       <w:r>
         <w:rPr>
           <w:rFonts w:ascii="Arial" w:hAnsi="Arial" w:cs="Arial"/>
+          <w:color w:val="9BBB59" w:themeColor="accent3"/>
           <w:sz w:val="20"/>
           <w:szCs w:val="20"/>
         </w:rPr>
@@ -402,16 +473,17 @@
       <w:r>
         <w:rPr>
           <w:rFonts w:ascii="Arial" w:hAnsi="Arial" w:cs="Arial"/>
+          <w:color w:val="9BBB59" w:themeColor="accent3"/>
           <w:sz w:val="20"/>
           <w:szCs w:val="20"/>
         </w:rPr>
         <w:t xml:space="preserve"> 2012.</w:t>
       </w:r>
       <w:r>
-        <w:t xml:space="preserve"> </w:t>
-      </w:r>
-      <w:r>
-        <w:t>(2014/11/02)</w:t>
+        <w:rPr>
+          <w:color w:val="9BBB59" w:themeColor="accent3"/>
+        </w:rPr>
+        <w:t xml:space="preserve"> (2014/11/02)</w:t>
       </w:r>
     </w:p>
     <w:p>
@@ -434,23 +506,50 @@
           <w:ilvl w:val="0"/>
           <w:numId w:val="1"/>
         </w:numPr>
-      </w:pPr>
-      <w:r>
+        <w:rPr>
+          <w:color w:val="FF0000"/>
+        </w:rPr>
+      </w:pPr>
+      <w:r>
+        <w:rPr>
+          <w:color w:val="FF0000"/>
+        </w:rPr>
         <w:t>Find such an example</w:t>
       </w:r>
       <w:r>
+        <w:rPr>
+          <w:color w:val="FF0000"/>
+        </w:rPr>
         <w:t xml:space="preserve">. </w:t>
       </w:r>
       <w:r>
-        <w:t>(2014/11/02)</w:t>
-      </w:r>
-      <w:r>
+        <w:rPr>
+          <w:color w:val="FF0000"/>
+        </w:rPr>
+        <w:t>(2014/11/03</w:t>
+      </w:r>
+      <w:r>
+        <w:rPr>
+          <w:color w:val="FF0000"/>
+        </w:rPr>
+        <w:t>)</w:t>
+      </w:r>
+      <w:r>
+        <w:rPr>
+          <w:color w:val="FF0000"/>
+        </w:rPr>
         <w:t>. Many of such examples. Our method is able to adjust the g</w:t>
       </w:r>
       <w:r>
+        <w:rPr>
+          <w:color w:val="FF0000"/>
+        </w:rPr>
         <w:t>ap between the building blocks by synthesizing the gap in between as “textures”</w:t>
       </w:r>
       <w:r>
+        <w:rPr>
+          <w:color w:val="FF0000"/>
+        </w:rPr>
         <w:t>.</w:t>
       </w:r>
     </w:p>
@@ -486,15 +585,53 @@
           <w:ilvl w:val="0"/>
           <w:numId w:val="1"/>
         </w:numPr>
-      </w:pPr>
-      <w:r>
+        <w:rPr>
+          <w:color w:val="9BBB59" w:themeColor="accent3"/>
+        </w:rPr>
+      </w:pPr>
+      <w:r>
+        <w:rPr>
+          <w:color w:val="9BBB59" w:themeColor="accent3"/>
+        </w:rPr>
         <w:t>Add such images</w:t>
       </w:r>
       <w:r>
+        <w:rPr>
+          <w:color w:val="9BBB59" w:themeColor="accent3"/>
+        </w:rPr>
         <w:t xml:space="preserve">. </w:t>
       </w:r>
       <w:r>
+        <w:rPr>
+          <w:color w:val="9BBB59" w:themeColor="accent3"/>
+        </w:rPr>
         <w:t>(2014/11/02)</w:t>
+      </w:r>
+    </w:p>
+    <w:p>
+      <w:pPr>
+        <w:rPr>
+          <w:i/>
+        </w:rPr>
+      </w:pPr>
+      <w:r>
+        <w:rPr>
+          <w:i/>
+        </w:rPr>
+        <w:t>Writing changes as promised in the rebuttal</w:t>
+      </w:r>
+    </w:p>
+    <w:p>
+      <w:pPr>
+        <w:rPr>
+          <w:i/>
+        </w:rPr>
+      </w:pPr>
+      <w:r>
+        <w:rPr>
+          <w:i/>
+        </w:rPr>
+        <w:t xml:space="preserve">Additional: </w:t>
       </w:r>
     </w:p>
     <w:p>
@@ -505,45 +642,34 @@
           <w:numId w:val="1"/>
         </w:numPr>
       </w:pPr>
-      <w:bookmarkStart w:id="0" w:name="_GoBack"/>
-      <w:bookmarkEnd w:id="0"/>
-      <w:r>
-        <w:t xml:space="preserve">Then use </w:t>
-      </w:r>
-      <w:proofErr w:type="spellStart"/>
-      <w:r>
-        <w:t>NonMW</w:t>
-      </w:r>
-      <w:proofErr w:type="spellEnd"/>
-      <w:r>
-        <w:t xml:space="preserve"> sampling</w:t>
-      </w:r>
-    </w:p>
-    <w:p>
-      <w:pPr>
-        <w:rPr>
-          <w:i/>
-        </w:rPr>
-      </w:pPr>
-      <w:r>
-        <w:rPr>
-          <w:i/>
-        </w:rPr>
-        <w:t>Writing changes as promised in the rebuttal</w:t>
-      </w:r>
-    </w:p>
-    <w:p>
-      <w:pPr>
-        <w:rPr>
-          <w:i/>
-        </w:rPr>
-      </w:pPr>
-      <w:r>
-        <w:rPr>
-          <w:i/>
-        </w:rPr>
-        <w:t xml:space="preserve">Additional: </w:t>
-      </w:r>
+      <w:r>
+        <w:t xml:space="preserve">A detail explanation of how synthesis </w:t>
+      </w:r>
+      <w:r>
+        <w:t>works, with</w:t>
+      </w:r>
+      <w:r>
+        <w:t xml:space="preserve"> statistical evidence</w:t>
+      </w:r>
+      <w:r>
+        <w:t xml:space="preserve"> of </w:t>
+      </w:r>
+      <w:r>
+        <w:t xml:space="preserve">improvement brought </w:t>
+      </w:r>
+      <w:proofErr w:type="gramStart"/>
+      <w:r>
+        <w:t>by</w:t>
+      </w:r>
+      <w:proofErr w:type="gramEnd"/>
+      <w:r>
+        <w:t xml:space="preserve"> each additional label cost.</w:t>
+      </w:r>
+    </w:p>
+    <w:p>
+      <w:pPr>
+        <w:pStyle w:val="ListParagraph"/>
+      </w:pPr>
     </w:p>
     <w:p>
       <w:pPr>
@@ -554,38 +680,6 @@
         </w:numPr>
       </w:pPr>
       <w:r>
-        <w:t xml:space="preserve">A detail explanation of how synthesis </w:t>
-      </w:r>
-      <w:r>
-        <w:t>works, with</w:t>
-      </w:r>
-      <w:r>
-        <w:t xml:space="preserve"> statistical evidence</w:t>
-      </w:r>
-      <w:r>
-        <w:t xml:space="preserve"> of </w:t>
-      </w:r>
-      <w:r>
-        <w:t>improvement brought by</w:t>
-      </w:r>
-      <w:r>
-        <w:t xml:space="preserve"> each additional label cost.</w:t>
-      </w:r>
-    </w:p>
-    <w:p>
-      <w:pPr>
-        <w:pStyle w:val="ListParagraph"/>
-      </w:pPr>
-    </w:p>
-    <w:p>
-      <w:pPr>
-        <w:pStyle w:val="ListParagraph"/>
-        <w:numPr>
-          <w:ilvl w:val="0"/>
-          <w:numId w:val="1"/>
-        </w:numPr>
-      </w:pPr>
-      <w:r>
         <w:t xml:space="preserve">Example of </w:t>
       </w:r>
       <w:r>
@@ -594,33 +688,6 @@
       <w:r>
         <w:t>.</w:t>
       </w:r>
-    </w:p>
-    <w:p>
-      <w:pPr>
-        <w:pStyle w:val="ListParagraph"/>
-      </w:pPr>
-    </w:p>
-    <w:p>
-      <w:pPr>
-        <w:pStyle w:val="ListParagraph"/>
-        <w:numPr>
-          <w:ilvl w:val="0"/>
-          <w:numId w:val="1"/>
-        </w:numPr>
-      </w:pPr>
-      <w:r>
-        <w:t>Comparison with representative image of Barnes et al.</w:t>
-      </w:r>
-    </w:p>
-    <w:p>
-      <w:pPr>
-        <w:pStyle w:val="ListParagraph"/>
-      </w:pPr>
-    </w:p>
-    <w:p>
-      <w:pPr>
-        <w:pStyle w:val="ListParagraph"/>
-      </w:pPr>
     </w:p>
     <w:p>
       <w:pPr>

</xml_diff>